<commit_message>
Throwing in the towel.
</commit_message>
<xml_diff>
--- a/Misc/JobTrackerRequirements.docx
+++ b/Misc/JobTrackerRequirements.docx
@@ -356,14 +356,23 @@
       </w:r>
     </w:p>
     <w:p>
-      <w:r>
-        <w:rPr>
-          <w:b/>
-          <w:bCs/>
+      <w:pPr>
+        <w:rPr>
+          <w:strike/>
+        </w:rPr>
+      </w:pPr>
+      <w:r>
+        <w:rPr>
+          <w:b/>
+          <w:bCs/>
+          <w:strike/>
         </w:rPr>
         <w:t>Primary Contact</w:t>
       </w:r>
       <w:r>
+        <w:rPr>
+          <w:strike/>
+        </w:rPr>
         <w:t>: Create automation to always have the important contacts on the job application record.</w:t>
       </w:r>
     </w:p>
@@ -1367,18 +1376,28 @@
         <w:rPr>
           <w:b/>
           <w:bCs/>
-        </w:rPr>
-      </w:pPr>
-      <w:r>
-        <w:rPr>
-          <w:b/>
-          <w:bCs/>
+          <w:strike/>
+        </w:rPr>
+      </w:pPr>
+      <w:r>
+        <w:rPr>
+          <w:b/>
+          <w:bCs/>
+          <w:strike/>
         </w:rPr>
         <w:t>Clean Up Stale Jobs Applications</w:t>
       </w:r>
     </w:p>
     <w:p>
-      <w:r>
+      <w:pPr>
+        <w:rPr>
+          <w:strike/>
+        </w:rPr>
+      </w:pPr>
+      <w:r>
+        <w:rPr>
+          <w:strike/>
+        </w:rPr>
         <w:lastRenderedPageBreak/>
         <w:t>Create an asynchronous process that checks if a job application is stale and moves the record status to closed. Update the notes field that the job application was closed by an automated process.</w:t>
       </w:r>
@@ -1388,33 +1407,50 @@
         <w:rPr>
           <w:b/>
           <w:bCs/>
-        </w:rPr>
-      </w:pPr>
-      <w:r>
-        <w:rPr>
-          <w:b/>
-          <w:bCs/>
+          <w:strike/>
+        </w:rPr>
+      </w:pPr>
+      <w:r>
+        <w:rPr>
+          <w:b/>
+          <w:bCs/>
+          <w:strike/>
         </w:rPr>
         <w:t>Stale Criteria:</w:t>
       </w:r>
     </w:p>
     <w:p>
-      <w:r>
-        <w:rPr>
-          <w:b/>
-          <w:bCs/>
+      <w:pPr>
+        <w:rPr>
+          <w:strike/>
+        </w:rPr>
+      </w:pPr>
+      <w:r>
+        <w:rPr>
+          <w:b/>
+          <w:bCs/>
+          <w:strike/>
         </w:rPr>
         <w:t>Status</w:t>
       </w:r>
       <w:r>
+        <w:rPr>
+          <w:strike/>
+        </w:rPr>
         <w:t xml:space="preserve"> is not Closed or Accepted</w:t>
       </w:r>
     </w:p>
     <w:p>
-      <w:r>
-        <w:rPr>
-          <w:b/>
-          <w:bCs/>
+      <w:pPr>
+        <w:rPr>
+          <w:strike/>
+        </w:rPr>
+      </w:pPr>
+      <w:r>
+        <w:rPr>
+          <w:b/>
+          <w:bCs/>
+          <w:strike/>
         </w:rPr>
         <w:t>Follow</w:t>
       </w:r>
@@ -1422,6 +1458,7 @@
         <w:rPr>
           <w:b/>
           <w:bCs/>
+          <w:strike/>
         </w:rPr>
         <w:t xml:space="preserve">-up </w:t>
       </w:r>
@@ -1429,10 +1466,14 @@
         <w:rPr>
           <w:b/>
           <w:bCs/>
+          <w:strike/>
         </w:rPr>
         <w:t>Dat</w:t>
       </w:r>
       <w:r>
+        <w:rPr>
+          <w:strike/>
+        </w:rPr>
         <w:t>e 30 days old or more</w:t>
       </w:r>
     </w:p>
@@ -2901,7 +2942,7 @@
   <w:style w:type="paragraph" w:default="1" w:styleId="Normal">
     <w:name w:val="Normal"/>
     <w:qFormat/>
-    <w:rsid w:val="00685513"/>
+    <w:rsid w:val="00386C0B"/>
     <w:pPr>
       <w:spacing w:before="120" w:after="120" w:line="240" w:lineRule="auto"/>
     </w:pPr>
@@ -3112,7 +3153,7 @@
     <w:uiPriority w:val="1"/>
     <w:semiHidden/>
     <w:unhideWhenUsed/>
-    <w:rsid w:val="00685513"/>
+    <w:rsid w:val="00386C0B"/>
   </w:style>
   <w:style w:type="table" w:default="1" w:styleId="TableNormal">
     <w:name w:val="Normal Table"/>
@@ -3134,7 +3175,7 @@
     <w:uiPriority w:val="99"/>
     <w:semiHidden/>
     <w:unhideWhenUsed/>
-    <w:rsid w:val="00685513"/>
+    <w:rsid w:val="00386C0B"/>
   </w:style>
   <w:style w:type="character" w:customStyle="1" w:styleId="Heading1Char">
     <w:name w:val="Heading 1 Char"/>

</xml_diff>